<commit_message>
fin , need to clean u
</commit_message>
<xml_diff>
--- a/lab3.docx
+++ b/lab3.docx
@@ -3,19 +3,534 @@
 <w:document xmlns:wpc="http://schemas.microsoft.com/office/word/2010/wordprocessingCanvas" xmlns:mc="http://schemas.openxmlformats.org/markup-compatibility/2006" xmlns:o="urn:schemas-microsoft-com:office:office" xmlns:r="http://schemas.openxmlformats.org/officeDocument/2006/relationships" xmlns:m="http://schemas.openxmlformats.org/officeDocument/2006/math" xmlns:v="urn:schemas-microsoft-com:vml" xmlns:wp14="http://schemas.microsoft.com/office/word/2010/wordprocessingDrawing" xmlns:wp="http://schemas.openxmlformats.org/drawingml/2006/wordprocessingDrawing" xmlns:w10="urn:schemas-microsoft-com:office:word" xmlns:w="http://schemas.openxmlformats.org/wordprocessingml/2006/main" xmlns:w14="http://schemas.microsoft.com/office/word/2010/wordml" xmlns:w15="http://schemas.microsoft.com/office/word/2012/wordml" xmlns:wpg="http://schemas.microsoft.com/office/word/2010/wordprocessingGroup" xmlns:wpi="http://schemas.microsoft.com/office/word/2010/wordprocessingInk" xmlns:wne="http://schemas.microsoft.com/office/word/2006/wordml" xmlns:wps="http://schemas.microsoft.com/office/word/2010/wordprocessingShape" mc:Ignorable="w14 w15 wp14">
   <w:body>
     <w:p/>
+    <w:p>
+      <w:r>
+        <w:t>Introduction</w:t>
+      </w:r>
+    </w:p>
+    <w:p>
+      <w:r>
+        <w:t xml:space="preserve"> </w:t>
+      </w:r>
+    </w:p>
+    <w:p>
+      <w:r>
+        <w:t xml:space="preserve"> </w:t>
+      </w:r>
+      <w:r>
+        <w:t>Mobile Device Forensics involves the collection of forensically sound evidence (or admissible evidence that can be presented to the court of law). Using the program you developed in lab 2, find the hash code of the following two files MDF-SF1.docx and MDF-SF2.docx. Since these two files are password protected, write a Python program to break the password. After breaking the password find the hash code again. Compare the values of hash code before and after breaking passwords. List and use two more password management tools</w:t>
+      </w:r>
+      <w:r>
+        <w:t xml:space="preserve"> </w:t>
+      </w:r>
+      <w:r>
+        <w:t xml:space="preserve">for breaking password. Compare the hash codes with those generated by your program. Make sure that you are program is documented. It is important that your program is uploaded in GitHub as well or any other web based repository </w:t>
+      </w:r>
+    </w:p>
+    <w:p>
+      <w:r>
+        <w:t xml:space="preserve">Researching the problem </w:t>
+      </w:r>
+    </w:p>
+    <w:p>
+      <w:r>
+        <w:t xml:space="preserve">Office 2007-2010 documents </w:t>
+      </w:r>
+      <w:proofErr w:type="gramStart"/>
+      <w:r>
+        <w:t>are  Microsoft</w:t>
+      </w:r>
+      <w:proofErr w:type="gramEnd"/>
+      <w:r>
+        <w:t xml:space="preserve"> file type .</w:t>
+      </w:r>
+    </w:p>
+    <w:p>
+      <w:pPr>
+        <w:pStyle w:val="NormalWeb"/>
+        <w:rPr>
+          <w:rFonts w:ascii="Helvetica" w:hAnsi="Helvetica" w:cs="Helvetica"/>
+          <w:color w:val="222426"/>
+          <w:sz w:val="23"/>
+          <w:szCs w:val="23"/>
+        </w:rPr>
+      </w:pPr>
+      <w:r>
+        <w:rPr>
+          <w:rFonts w:ascii="Helvetica" w:hAnsi="Helvetica" w:cs="Helvetica"/>
+          <w:color w:val="222426"/>
+          <w:sz w:val="23"/>
+          <w:szCs w:val="23"/>
+        </w:rPr>
+        <w:t xml:space="preserve">According to the </w:t>
+      </w:r>
+      <w:r>
+        <w:rPr>
+          <w:rFonts w:ascii="Helvetica" w:hAnsi="Helvetica" w:cs="Helvetica"/>
+          <w:color w:val="222426"/>
+          <w:sz w:val="23"/>
+          <w:szCs w:val="23"/>
+        </w:rPr>
+        <w:t>Microsoft w</w:t>
+      </w:r>
+      <w:r>
+        <w:rPr>
+          <w:rFonts w:ascii="Helvetica" w:hAnsi="Helvetica" w:cs="Helvetica"/>
+          <w:color w:val="222426"/>
+          <w:sz w:val="23"/>
+          <w:szCs w:val="23"/>
+        </w:rPr>
+        <w:t>h</w:t>
+      </w:r>
+      <w:r>
+        <w:rPr>
+          <w:rFonts w:ascii="Helvetica" w:hAnsi="Helvetica" w:cs="Helvetica"/>
+          <w:color w:val="222426"/>
+          <w:sz w:val="23"/>
+          <w:szCs w:val="23"/>
+        </w:rPr>
+        <w:t>itepaper</w:t>
+      </w:r>
+      <w:r>
+        <w:rPr>
+          <w:rFonts w:ascii="Helvetica" w:hAnsi="Helvetica" w:cs="Helvetica"/>
+          <w:color w:val="222426"/>
+          <w:sz w:val="23"/>
+          <w:szCs w:val="23"/>
+        </w:rPr>
+        <w:t xml:space="preserve"> </w:t>
+      </w:r>
+      <w:sdt>
+        <w:sdtPr>
+          <w:rPr>
+            <w:rFonts w:ascii="Helvetica" w:hAnsi="Helvetica" w:cs="Helvetica"/>
+            <w:color w:val="222426"/>
+            <w:sz w:val="23"/>
+            <w:szCs w:val="23"/>
+          </w:rPr>
+          <w:id w:val="1846286005"/>
+          <w:citation/>
+        </w:sdtPr>
+        <w:sdtContent>
+          <w:r>
+            <w:rPr>
+              <w:rFonts w:ascii="Helvetica" w:hAnsi="Helvetica" w:cs="Helvetica"/>
+              <w:color w:val="222426"/>
+              <w:sz w:val="23"/>
+              <w:szCs w:val="23"/>
+            </w:rPr>
+            <w:fldChar w:fldCharType="begin"/>
+          </w:r>
+          <w:r>
+            <w:rPr>
+              <w:rFonts w:ascii="Helvetica" w:hAnsi="Helvetica" w:cs="Helvetica"/>
+              <w:color w:val="222426"/>
+              <w:sz w:val="23"/>
+              <w:szCs w:val="23"/>
+            </w:rPr>
+            <w:instrText xml:space="preserve"> CITATION mic16 \l 2057 </w:instrText>
+          </w:r>
+          <w:r>
+            <w:rPr>
+              <w:rFonts w:ascii="Helvetica" w:hAnsi="Helvetica" w:cs="Helvetica"/>
+              <w:color w:val="222426"/>
+              <w:sz w:val="23"/>
+              <w:szCs w:val="23"/>
+            </w:rPr>
+            <w:fldChar w:fldCharType="separate"/>
+          </w:r>
+          <w:r>
+            <w:rPr>
+              <w:rFonts w:ascii="Helvetica" w:hAnsi="Helvetica" w:cs="Helvetica"/>
+              <w:noProof/>
+              <w:color w:val="222426"/>
+              <w:sz w:val="23"/>
+              <w:szCs w:val="23"/>
+            </w:rPr>
+            <w:t>(microsoft, 2016)</w:t>
+          </w:r>
+          <w:r>
+            <w:rPr>
+              <w:rFonts w:ascii="Helvetica" w:hAnsi="Helvetica" w:cs="Helvetica"/>
+              <w:color w:val="222426"/>
+              <w:sz w:val="23"/>
+              <w:szCs w:val="23"/>
+            </w:rPr>
+            <w:fldChar w:fldCharType="end"/>
+          </w:r>
+        </w:sdtContent>
+      </w:sdt>
+      <w:r>
+        <w:rPr>
+          <w:rFonts w:ascii="Helvetica" w:hAnsi="Helvetica" w:cs="Helvetica"/>
+          <w:color w:val="222426"/>
+          <w:sz w:val="23"/>
+          <w:szCs w:val="23"/>
+        </w:rPr>
+        <w:t>the following specs are defined:</w:t>
+      </w:r>
+    </w:p>
+    <w:p>
+      <w:pPr>
+        <w:numPr>
+          <w:ilvl w:val="0"/>
+          <w:numId w:val="1"/>
+        </w:numPr>
+        <w:spacing w:before="100" w:beforeAutospacing="1" w:after="120" w:line="240" w:lineRule="auto"/>
+        <w:ind w:left="450"/>
+        <w:rPr>
+          <w:rFonts w:ascii="Helvetica" w:hAnsi="Helvetica" w:cs="Helvetica"/>
+          <w:color w:val="222426"/>
+          <w:sz w:val="23"/>
+          <w:szCs w:val="23"/>
+        </w:rPr>
+      </w:pPr>
+      <w:r>
+        <w:rPr>
+          <w:rFonts w:ascii="Helvetica" w:hAnsi="Helvetica" w:cs="Helvetica"/>
+          <w:color w:val="222426"/>
+          <w:sz w:val="23"/>
+          <w:szCs w:val="23"/>
+        </w:rPr>
+        <w:t>Key derivation is performed using 50,000 iterations</w:t>
+      </w:r>
+      <w:r>
+        <w:rPr>
+          <w:rFonts w:ascii="Helvetica" w:hAnsi="Helvetica" w:cs="Helvetica"/>
+          <w:color w:val="222426"/>
+          <w:sz w:val="18"/>
+          <w:szCs w:val="18"/>
+          <w:vertAlign w:val="superscript"/>
+        </w:rPr>
+        <w:t>[</w:t>
+      </w:r>
+      <w:r>
+        <w:rPr>
+          <w:rFonts w:ascii="Helvetica" w:hAnsi="Helvetica" w:cs="Helvetica"/>
+          <w:color w:val="222426"/>
+          <w:sz w:val="18"/>
+          <w:szCs w:val="18"/>
+          <w:vertAlign w:val="superscript"/>
+        </w:rPr>
+        <w:t xml:space="preserve"> </w:t>
+      </w:r>
+      <w:r>
+        <w:rPr>
+          <w:rFonts w:ascii="Helvetica" w:hAnsi="Helvetica" w:cs="Helvetica"/>
+          <w:color w:val="222426"/>
+          <w:sz w:val="23"/>
+          <w:szCs w:val="23"/>
+        </w:rPr>
+        <w:t xml:space="preserve">of SHA-1 </w:t>
+      </w:r>
+      <w:sdt>
+        <w:sdtPr>
+          <w:rPr>
+            <w:rFonts w:ascii="Helvetica" w:hAnsi="Helvetica" w:cs="Helvetica"/>
+            <w:color w:val="222426"/>
+            <w:sz w:val="23"/>
+            <w:szCs w:val="23"/>
+          </w:rPr>
+          <w:id w:val="-757138085"/>
+          <w:citation/>
+        </w:sdtPr>
+        <w:sdtContent>
+          <w:r>
+            <w:rPr>
+              <w:rFonts w:ascii="Helvetica" w:hAnsi="Helvetica" w:cs="Helvetica"/>
+              <w:color w:val="222426"/>
+              <w:sz w:val="23"/>
+              <w:szCs w:val="23"/>
+            </w:rPr>
+            <w:fldChar w:fldCharType="begin"/>
+          </w:r>
+          <w:r>
+            <w:rPr>
+              <w:rFonts w:ascii="Helvetica" w:hAnsi="Helvetica" w:cs="Helvetica"/>
+              <w:color w:val="222426"/>
+              <w:sz w:val="23"/>
+              <w:szCs w:val="23"/>
+            </w:rPr>
+            <w:instrText xml:space="preserve"> CITATION Dav16 \l 2057 </w:instrText>
+          </w:r>
+          <w:r>
+            <w:rPr>
+              <w:rFonts w:ascii="Helvetica" w:hAnsi="Helvetica" w:cs="Helvetica"/>
+              <w:color w:val="222426"/>
+              <w:sz w:val="23"/>
+              <w:szCs w:val="23"/>
+            </w:rPr>
+            <w:fldChar w:fldCharType="separate"/>
+          </w:r>
+          <w:r>
+            <w:rPr>
+              <w:rFonts w:ascii="Helvetica" w:hAnsi="Helvetica" w:cs="Helvetica"/>
+              <w:noProof/>
+              <w:color w:val="222426"/>
+              <w:sz w:val="23"/>
+              <w:szCs w:val="23"/>
+            </w:rPr>
+            <w:t>(Leblanc, 2016)</w:t>
+          </w:r>
+          <w:r>
+            <w:rPr>
+              <w:rFonts w:ascii="Helvetica" w:hAnsi="Helvetica" w:cs="Helvetica"/>
+              <w:color w:val="222426"/>
+              <w:sz w:val="23"/>
+              <w:szCs w:val="23"/>
+            </w:rPr>
+            <w:fldChar w:fldCharType="end"/>
+          </w:r>
+        </w:sdtContent>
+      </w:sdt>
+    </w:p>
+    <w:p>
+      <w:pPr>
+        <w:numPr>
+          <w:ilvl w:val="0"/>
+          <w:numId w:val="1"/>
+        </w:numPr>
+        <w:spacing w:before="100" w:beforeAutospacing="1" w:after="120" w:line="240" w:lineRule="auto"/>
+        <w:ind w:left="450"/>
+        <w:rPr>
+          <w:rFonts w:ascii="Helvetica" w:hAnsi="Helvetica" w:cs="Helvetica"/>
+          <w:color w:val="222426"/>
+          <w:sz w:val="23"/>
+          <w:szCs w:val="23"/>
+        </w:rPr>
+      </w:pPr>
+      <w:r>
+        <w:rPr>
+          <w:rFonts w:ascii="Helvetica" w:hAnsi="Helvetica" w:cs="Helvetica"/>
+          <w:color w:val="222426"/>
+          <w:sz w:val="23"/>
+          <w:szCs w:val="23"/>
+        </w:rPr>
+        <w:t>Uses a 16-byte (128-bit) random salt.</w:t>
+      </w:r>
+    </w:p>
+    <w:p>
+      <w:pPr>
+        <w:numPr>
+          <w:ilvl w:val="0"/>
+          <w:numId w:val="1"/>
+        </w:numPr>
+        <w:spacing w:before="100" w:beforeAutospacing="1" w:after="120" w:line="240" w:lineRule="auto"/>
+        <w:ind w:left="450"/>
+        <w:rPr>
+          <w:rFonts w:ascii="Helvetica" w:hAnsi="Helvetica" w:cs="Helvetica"/>
+          <w:color w:val="222426"/>
+          <w:sz w:val="23"/>
+          <w:szCs w:val="23"/>
+        </w:rPr>
+      </w:pPr>
+      <w:r>
+        <w:rPr>
+          <w:rFonts w:ascii="Helvetica" w:hAnsi="Helvetica" w:cs="Helvetica"/>
+          <w:color w:val="222426"/>
+          <w:sz w:val="23"/>
+          <w:szCs w:val="23"/>
+        </w:rPr>
+        <w:t>AES is the block cipher used to encrypt the document.</w:t>
+      </w:r>
+    </w:p>
+    <w:p>
+      <w:pPr>
+        <w:numPr>
+          <w:ilvl w:val="0"/>
+          <w:numId w:val="1"/>
+        </w:numPr>
+        <w:spacing w:before="100" w:beforeAutospacing="1" w:after="120" w:line="240" w:lineRule="auto"/>
+        <w:ind w:left="450"/>
+        <w:rPr>
+          <w:rFonts w:ascii="Helvetica" w:hAnsi="Helvetica" w:cs="Helvetica"/>
+          <w:color w:val="222426"/>
+          <w:sz w:val="23"/>
+          <w:szCs w:val="23"/>
+        </w:rPr>
+      </w:pPr>
+      <w:r>
+        <w:rPr>
+          <w:rFonts w:ascii="Helvetica" w:hAnsi="Helvetica" w:cs="Helvetica"/>
+          <w:color w:val="222426"/>
+          <w:sz w:val="23"/>
+          <w:szCs w:val="23"/>
+        </w:rPr>
+        <w:t>By default, 128-bit key are used. There is a registry tweak to change this to 256-bit.</w:t>
+      </w:r>
+    </w:p>
+    <w:p>
+      <w:pPr>
+        <w:rPr>
+          <w:rFonts w:ascii="Helvetica" w:hAnsi="Helvetica" w:cs="Helvetica"/>
+          <w:color w:val="222426"/>
+          <w:sz w:val="23"/>
+          <w:szCs w:val="23"/>
+        </w:rPr>
+      </w:pPr>
+    </w:p>
+    <w:p>
+      <w:r>
+        <w:t xml:space="preserve">Tools to </w:t>
+      </w:r>
+      <w:r>
+        <w:t>crack:</w:t>
+      </w:r>
+    </w:p>
+    <w:p>
+      <w:r>
+        <w:t xml:space="preserve">There are many </w:t>
+      </w:r>
+      <w:proofErr w:type="spellStart"/>
+      <w:r>
+        <w:t>opensource</w:t>
+      </w:r>
+      <w:proofErr w:type="spellEnd"/>
+      <w:r>
+        <w:t xml:space="preserve"> and paid </w:t>
+      </w:r>
+      <w:proofErr w:type="spellStart"/>
+      <w:r>
+        <w:t>applictoins</w:t>
+      </w:r>
+      <w:proofErr w:type="spellEnd"/>
+      <w:r>
+        <w:t xml:space="preserve"> that clam to crack office </w:t>
+      </w:r>
+      <w:proofErr w:type="spellStart"/>
+      <w:r>
+        <w:t>documanrs</w:t>
+      </w:r>
+      <w:proofErr w:type="spellEnd"/>
+      <w:r>
+        <w:t xml:space="preserve"> some are:</w:t>
+      </w:r>
+    </w:p>
     <w:p/>
     <w:p>
+      <w:pPr>
+        <w:pStyle w:val="ListParagraph"/>
+        <w:numPr>
+          <w:ilvl w:val="0"/>
+          <w:numId w:val="2"/>
+        </w:numPr>
+      </w:pPr>
+      <w:proofErr w:type="spellStart"/>
+      <w:r>
+        <w:t>Ophcrack</w:t>
+      </w:r>
+      <w:proofErr w:type="spellEnd"/>
+      <w:r>
+        <w:t>:</w:t>
+      </w:r>
+    </w:p>
+    <w:p>
+      <w:pPr>
+        <w:pStyle w:val="ListParagraph"/>
+      </w:pPr>
+      <w:r>
+        <w:t>h</w:t>
+      </w:r>
+      <w:r>
+        <w:t>ttp://ophcrack.sourceforge.net/</w:t>
+      </w:r>
+    </w:p>
+    <w:p>
+      <w:pPr>
+        <w:pStyle w:val="ListParagraph"/>
+        <w:numPr>
+          <w:ilvl w:val="0"/>
+          <w:numId w:val="2"/>
+        </w:numPr>
+      </w:pPr>
+      <w:r>
+        <w:t xml:space="preserve">Cain and able </w:t>
+      </w:r>
       <w:r>
         <w:t xml:space="preserve"> </w:t>
       </w:r>
-      <w:r>
-        <w:t>Mobile Device Forensics involves the collection of forensically sound evidence (or admissible evidence that can be presented to the court of law). Using the program you developed in lab 2, find the hash code of the following two files MDF-SF1.docx and MDF-SF2.docx. Since these two files are password protected, write a Python program to break the password. After breaking the password find the hash code again. Compare the values of hash code before and after breaking passwords. List and use two more password management tools</w:t>
-      </w:r>
+    </w:p>
+    <w:p>
+      <w:pPr>
+        <w:pStyle w:val="ListParagraph"/>
+      </w:pPr>
+      <w:r>
+        <w:t>http://www.oxid.it/cain.html</w:t>
+      </w:r>
+    </w:p>
+    <w:p>
+      <w:pPr>
+        <w:pStyle w:val="ListParagraph"/>
+        <w:numPr>
+          <w:ilvl w:val="0"/>
+          <w:numId w:val="2"/>
+        </w:numPr>
+      </w:pPr>
+      <w:r>
+        <w:t>John the ripper</w:t>
+      </w:r>
+    </w:p>
+    <w:p>
+      <w:pPr>
+        <w:pStyle w:val="ListParagraph"/>
+      </w:pPr>
+      <w:r>
+        <w:t>http://www.openwall.com/john/</w:t>
+      </w:r>
+    </w:p>
+    <w:p>
+      <w:pPr>
+        <w:pStyle w:val="ListParagraph"/>
+        <w:numPr>
+          <w:ilvl w:val="0"/>
+          <w:numId w:val="2"/>
+        </w:numPr>
+      </w:pPr>
+      <w:r>
+        <w:t>Advanced Office Password Recovery</w:t>
+      </w:r>
+    </w:p>
+    <w:p>
+      <w:pPr>
+        <w:pStyle w:val="ListParagraph"/>
+      </w:pPr>
+      <w:hyperlink r:id="rId6" w:history="1">
+        <w:r>
+          <w:rPr>
+            <w:rStyle w:val="Hyperlink"/>
+          </w:rPr>
+          <w:t>https://www.elcomsoft.com/aopr.html</w:t>
+        </w:r>
+      </w:hyperlink>
+    </w:p>
+    <w:p>
+      <w:pPr>
+        <w:pStyle w:val="ListParagraph"/>
+        <w:numPr>
+          <w:ilvl w:val="0"/>
+          <w:numId w:val="2"/>
+        </w:numPr>
+      </w:pPr>
+      <w:proofErr w:type="spellStart"/>
+      <w:r>
+        <w:t>Hascat</w:t>
+      </w:r>
+      <w:proofErr w:type="spellEnd"/>
       <w:r>
         <w:t xml:space="preserve"> </w:t>
       </w:r>
-      <w:r>
-        <w:t xml:space="preserve">for breaking password. Compare the hash codes with those generated by your program. Make sure that you are program is documented. It is important that your program is uploaded in GitHub as well or any other web based repository </w:t>
+    </w:p>
+    <w:p>
+      <w:pPr>
+        <w:pStyle w:val="ListParagraph"/>
+      </w:pPr>
+      <w:r>
+        <w:t>Http://hashcat.net</w:t>
+      </w:r>
+    </w:p>
+    <w:p>
+      <w:r>
+        <w:t xml:space="preserve">I wanted to use an open source cracking tool and there are many. I picked john the ripper </w:t>
       </w:r>
     </w:p>
     <w:p/>
@@ -30,31 +545,46 @@
       <w:proofErr w:type="gramEnd"/>
     </w:p>
     <w:p>
+      <w:bookmarkStart w:id="0" w:name="OLE_LINK13"/>
+      <w:bookmarkStart w:id="1" w:name="OLE_LINK14"/>
+      <w:bookmarkStart w:id="2" w:name="OLE_LINK15"/>
+      <w:bookmarkStart w:id="3" w:name="OLE_LINK16"/>
+      <w:bookmarkStart w:id="4" w:name="OLE_LINK24"/>
+      <w:bookmarkStart w:id="5" w:name="OLE_LINK25"/>
+      <w:bookmarkStart w:id="6" w:name="OLE_LINK26"/>
+      <w:bookmarkStart w:id="7" w:name="OLE_LINK27"/>
       <w:r>
         <w:t>MDF-</w:t>
       </w:r>
       <w:proofErr w:type="gramStart"/>
       <w:r>
+        <w:t>SF1</w:t>
+      </w:r>
+      <w:r>
+        <w:t xml:space="preserve">.docx </w:t>
+      </w:r>
+      <w:bookmarkEnd w:id="0"/>
+      <w:bookmarkEnd w:id="1"/>
+      <w:bookmarkEnd w:id="2"/>
+      <w:bookmarkEnd w:id="3"/>
+      <w:r>
+        <w:t>:</w:t>
+      </w:r>
+      <w:proofErr w:type="gramEnd"/>
+      <w:r>
+        <w:t xml:space="preserve"> dd06b1c03f4ad67c99d4f371f4001fa4</w:t>
+      </w:r>
+    </w:p>
+    <w:p>
+      <w:r>
+        <w:t>MDF-</w:t>
+      </w:r>
+      <w:proofErr w:type="gramStart"/>
+      <w:r>
         <w:t>SF2</w:t>
       </w:r>
       <w:r>
-        <w:t xml:space="preserve">.docx </w:t>
-      </w:r>
-      <w:r>
-        <w:t>:</w:t>
-      </w:r>
-      <w:proofErr w:type="gramEnd"/>
-      <w:r>
-        <w:t xml:space="preserve"> dd06b1c03f4ad67c99d4f371f4001fa4</w:t>
-      </w:r>
-    </w:p>
-    <w:p>
-      <w:r>
-        <w:t>MDF-</w:t>
-      </w:r>
-      <w:proofErr w:type="gramStart"/>
-      <w:r>
-        <w:t>SF1.docx</w:t>
+        <w:t>.docx</w:t>
       </w:r>
       <w:r>
         <w:t xml:space="preserve"> :</w:t>
@@ -67,35 +597,17 @@
         <w:t>69a6db156d051c48e655d5a95cff84b4</w:t>
       </w:r>
     </w:p>
-    <w:p>
-      <w:r>
+    <w:bookmarkEnd w:id="4"/>
+    <w:bookmarkEnd w:id="5"/>
+    <w:bookmarkEnd w:id="6"/>
+    <w:bookmarkEnd w:id="7"/>
+    <w:p>
+      <w:r>
+        <w:lastRenderedPageBreak/>
         <w:t xml:space="preserve">How to crack a password. </w:t>
       </w:r>
     </w:p>
     <w:p/>
-    <w:p>
-      <w:r>
-        <w:t xml:space="preserve">I wanted to use an open source cracking tool and there are many. I picked john the ripper and </w:t>
-      </w:r>
-      <w:proofErr w:type="spellStart"/>
-      <w:r>
-        <w:t>hashcat</w:t>
-      </w:r>
-      <w:proofErr w:type="spellEnd"/>
-      <w:r>
-        <w:t xml:space="preserve"> </w:t>
-      </w:r>
-    </w:p>
-    <w:p>
-      <w:r>
-        <w:t xml:space="preserve">Next option was which way to crack. </w:t>
-      </w:r>
-    </w:p>
-    <w:p>
-      <w:r>
-        <w:t xml:space="preserve">CRACKING WAYS </w:t>
-      </w:r>
-    </w:p>
     <w:p>
       <w:r>
         <w:t xml:space="preserve">There are three main way to crack </w:t>
@@ -119,7 +631,7 @@
       <w:r>
         <w:t>Dictionary attacks are just what they sound like: you </w:t>
       </w:r>
-      <w:hyperlink r:id="rId5" w:history="1">
+      <w:hyperlink r:id="rId7" w:history="1">
         <w:r>
           <w:t>use the dictionary </w:t>
         </w:r>
@@ -164,7 +676,7 @@
       <w:r>
         <w:t>For example, if I knew your password was </w:t>
       </w:r>
-      <w:hyperlink r:id="rId6" w:history="1">
+      <w:hyperlink r:id="rId8" w:history="1">
         <w:r>
           <w:t>just numbers</w:t>
         </w:r>
@@ -179,11 +691,7 @@
         <w:spacing w:after="255" w:line="240" w:lineRule="auto"/>
       </w:pPr>
       <w:r>
-        <w:t xml:space="preserve">So, let's say I had an 8 character password made up of just numbers. Using my graphics card, it would take about 200 seconds--just over 3 minutes--to crack this password. However, if the </w:t>
-      </w:r>
-      <w:r>
-        <w:lastRenderedPageBreak/>
-        <w:t>password included lowercase letters and numbers, the same 8 character password would take about 2 days to decode.</w:t>
+        <w:t>So, let's say I had an 8 character password made up of just numbers. Using my graphics card, it would take about 200 seconds--just over 3 minutes--to crack this password. However, if the password included lowercase letters and numbers, the same 8 character password would take about 2 days to decode.</w:t>
       </w:r>
     </w:p>
     <w:p>
@@ -223,38 +731,171 @@
         <w:t xml:space="preserve"> tries every character combination until it gets the password. Generally, this type of attack is impractical, though--as anything over 10 characters would take millions of years to figure out!</w:t>
       </w:r>
     </w:p>
-    <w:p/>
-    <w:p>
-      <w:r>
-        <w:t>The first method is to use a wordlist. T</w:t>
-      </w:r>
-      <w:r>
-        <w:t>h</w:t>
-      </w:r>
-      <w:r>
-        <w:t xml:space="preserve">ere are many </w:t>
+    <w:p>
+      <w:r>
+        <w:t xml:space="preserve">Choosing the method </w:t>
+      </w:r>
+    </w:p>
+    <w:p>
+      <w:r>
+        <w:t xml:space="preserve">The first method is to use a </w:t>
+      </w:r>
+      <w:r>
+        <w:t xml:space="preserve">Directory </w:t>
       </w:r>
       <w:proofErr w:type="spellStart"/>
       <w:r>
-        <w:t>avavnble</w:t>
+        <w:t>accctack</w:t>
       </w:r>
       <w:proofErr w:type="spellEnd"/>
       <w:r>
+        <w:t>.</w:t>
+      </w:r>
+      <w:r>
+        <w:t xml:space="preserve"> As we have been told the password s easy and is between 4 and 5 characters. This seems the best option to try. A Directory attack needs a wordlist of as many passwords as possible. There</w:t>
+      </w:r>
+      <w:r>
+        <w:t xml:space="preserve"> are many </w:t>
+      </w:r>
+      <w:r>
+        <w:t>available</w:t>
+      </w:r>
+      <w:r>
         <w:t xml:space="preserve"> online .</w:t>
       </w:r>
       <w:r>
-        <w:t xml:space="preserve">they are mostly form cracked </w:t>
+        <w:t>they are mostly f</w:t>
+      </w:r>
+      <w:r>
+        <w:t>r</w:t>
+      </w:r>
+      <w:r>
+        <w:t>o</w:t>
+      </w:r>
+      <w:r>
+        <w:t xml:space="preserve">m </w:t>
+      </w:r>
+      <w:r>
+        <w:t xml:space="preserve">data breaches that have </w:t>
       </w:r>
       <w:proofErr w:type="spellStart"/>
       <w:r>
-        <w:t>webserervers</w:t>
+        <w:t>acoured</w:t>
       </w:r>
       <w:proofErr w:type="spellEnd"/>
       <w:r>
-        <w:t xml:space="preserve"> over the last few years</w:t>
-      </w:r>
-      <w:r>
-        <w:t xml:space="preserve"> One of the best seems to be the </w:t>
+        <w:t xml:space="preserve"> in companies over</w:t>
+      </w:r>
+      <w:r>
+        <w:t xml:space="preserve"> the last few years</w:t>
+      </w:r>
+      <w:r>
+        <w:t>.</w:t>
+      </w:r>
+      <w:r>
+        <w:t xml:space="preserve"> </w:t>
+      </w:r>
+      <w:r>
+        <w:t>(CITEAN)</w:t>
+      </w:r>
+    </w:p>
+    <w:p>
+      <w:r>
+        <w:t>You can</w:t>
+      </w:r>
+      <w:r>
+        <w:t xml:space="preserve"> </w:t>
+      </w:r>
+      <w:proofErr w:type="gramStart"/>
+      <w:r>
+        <w:t xml:space="preserve">also </w:t>
+      </w:r>
+      <w:r>
+        <w:t xml:space="preserve"> create</w:t>
+      </w:r>
+      <w:proofErr w:type="gramEnd"/>
+      <w:r>
+        <w:t xml:space="preserve"> you</w:t>
+      </w:r>
+      <w:r>
+        <w:t>r</w:t>
+      </w:r>
+      <w:r>
+        <w:t xml:space="preserve"> own list using a Linux tool crunch. This will populate a list with whatever parameters you request. Below is an example to create a list with minimum word size of 4 and maximum word size of 5 and use the character set of all the alphabet and numbers 0-9. A file will be created called mix-wordlist.txt</w:t>
+      </w:r>
+    </w:p>
+    <w:p>
+      <w:pPr>
+        <w:rPr>
+          <w:i/>
+        </w:rPr>
+      </w:pPr>
+      <w:r>
+        <w:rPr>
+          <w:i/>
+        </w:rPr>
+        <w:t>/</w:t>
+      </w:r>
+      <w:proofErr w:type="spellStart"/>
+      <w:r>
+        <w:rPr>
+          <w:i/>
+        </w:rPr>
+        <w:t>usr</w:t>
+      </w:r>
+      <w:proofErr w:type="spellEnd"/>
+      <w:r>
+        <w:rPr>
+          <w:i/>
+        </w:rPr>
+        <w:t>/bin/crunch 3 3 -f /</w:t>
+      </w:r>
+      <w:proofErr w:type="spellStart"/>
+      <w:r>
+        <w:rPr>
+          <w:i/>
+        </w:rPr>
+        <w:t>usr</w:t>
+      </w:r>
+      <w:proofErr w:type="spellEnd"/>
+      <w:r>
+        <w:rPr>
+          <w:i/>
+        </w:rPr>
+        <w:t>/share/crunch/</w:t>
+      </w:r>
+      <w:proofErr w:type="spellStart"/>
+      <w:r>
+        <w:rPr>
+          <w:i/>
+        </w:rPr>
+        <w:t>charset.lst</w:t>
+      </w:r>
+      <w:proofErr w:type="spellEnd"/>
+      <w:r>
+        <w:rPr>
+          <w:i/>
+        </w:rPr>
+        <w:t xml:space="preserve"> </w:t>
+      </w:r>
+      <w:proofErr w:type="spellStart"/>
+      <w:r>
+        <w:rPr>
+          <w:i/>
+        </w:rPr>
+        <w:t>mixalpha</w:t>
+      </w:r>
+      <w:proofErr w:type="spellEnd"/>
+      <w:r>
+        <w:rPr>
+          <w:i/>
+        </w:rPr>
+        <w:t>-numeric-all-space -o mix_wordlist.txt</w:t>
+      </w:r>
+    </w:p>
+    <w:p>
+      <w:r>
+        <w:t xml:space="preserve">One of the best seems to be the </w:t>
       </w:r>
       <w:proofErr w:type="spellStart"/>
       <w:r>
@@ -292,18 +933,18 @@
       </w:sdt>
     </w:p>
     <w:p>
-      <w:pPr>
-        <w:rPr>
-          <w:rFonts w:ascii="Helvetica" w:hAnsi="Helvetica" w:cs="Helvetica"/>
-          <w:color w:val="3E433E"/>
-          <w:shd w:val="clear" w:color="auto" w:fill="F9F9F9"/>
-        </w:rPr>
-      </w:pPr>
-      <w:r>
+      <w:r>
+        <w:lastRenderedPageBreak/>
         <w:t xml:space="preserve">This </w:t>
       </w:r>
       <w:r>
-        <w:t xml:space="preserve">list is the result of a hack on rockyou.com </w:t>
+        <w:t>list is the result of a hack on rockyou.com</w:t>
+      </w:r>
+      <w:r>
+        <w:t>.</w:t>
+      </w:r>
+      <w:r>
+        <w:t xml:space="preserve"> </w:t>
       </w:r>
       <w:proofErr w:type="gramStart"/>
       <w:r>
@@ -313,30 +954,22 @@
       <w:r>
         <w:t xml:space="preserve"> had a </w:t>
       </w:r>
-      <w:r>
-        <w:rPr>
-          <w:rFonts w:ascii="Helvetica" w:hAnsi="Helvetica" w:cs="Helvetica"/>
-          <w:color w:val="3E433E"/>
-          <w:shd w:val="clear" w:color="auto" w:fill="F9F9F9"/>
-        </w:rPr>
-        <w:t xml:space="preserve">data breached that resulted in the exposure of over 32 Million user accounts. To compound the severity of the security breach, it was found that </w:t>
+      <w:bookmarkStart w:id="8" w:name="OLE_LINK9"/>
+      <w:bookmarkStart w:id="9" w:name="OLE_LINK10"/>
+      <w:r>
+        <w:t xml:space="preserve">data breached </w:t>
+      </w:r>
+      <w:bookmarkEnd w:id="8"/>
+      <w:bookmarkEnd w:id="9"/>
+      <w:r>
+        <w:t xml:space="preserve">that resulted in the exposure of over 32 Million user accounts. To compound the severity of the security breach, it was found that </w:t>
       </w:r>
       <w:proofErr w:type="spellStart"/>
       <w:r>
-        <w:rPr>
-          <w:rFonts w:ascii="Helvetica" w:hAnsi="Helvetica" w:cs="Helvetica"/>
-          <w:color w:val="3E433E"/>
-          <w:shd w:val="clear" w:color="auto" w:fill="F9F9F9"/>
-        </w:rPr>
         <w:t>RockYou</w:t>
       </w:r>
       <w:proofErr w:type="spellEnd"/>
       <w:r>
-        <w:rPr>
-          <w:rFonts w:ascii="Helvetica" w:hAnsi="Helvetica" w:cs="Helvetica"/>
-          <w:color w:val="3E433E"/>
-          <w:shd w:val="clear" w:color="auto" w:fill="F9F9F9"/>
-        </w:rPr>
         <w:t xml:space="preserve"> are storing all user account data in plain text in their database, exposing all that information to attackers</w:t>
       </w:r>
     </w:p>
@@ -351,11 +984,6 @@
             <w:fldChar w:fldCharType="begin"/>
           </w:r>
           <w:r>
-            <w:rPr>
-              <w:rFonts w:ascii="Helvetica" w:hAnsi="Helvetica" w:cs="Helvetica"/>
-              <w:color w:val="3E433E"/>
-              <w:shd w:val="clear" w:color="auto" w:fill="F9F9F9"/>
-            </w:rPr>
             <w:instrText xml:space="preserve"> CITATION Nik16 \l 2057 </w:instrText>
           </w:r>
           <w:r>
@@ -363,10 +991,7 @@
           </w:r>
           <w:r>
             <w:rPr>
-              <w:rFonts w:ascii="Helvetica" w:hAnsi="Helvetica" w:cs="Helvetica"/>
               <w:noProof/>
-              <w:color w:val="3E433E"/>
-              <w:shd w:val="clear" w:color="auto" w:fill="F9F9F9"/>
             </w:rPr>
             <w:t>(Cubrilovic, 2016)</w:t>
           </w:r>
@@ -377,8 +1002,36 @@
       </w:sdt>
     </w:p>
     <w:p>
-      <w:r>
-        <w:t xml:space="preserve">Stages of cracking </w:t>
+      <w:proofErr w:type="spellStart"/>
+      <w:r>
+        <w:t>Precess</w:t>
+      </w:r>
+      <w:proofErr w:type="spellEnd"/>
+      <w:r>
+        <w:t xml:space="preserve"> of the crack </w:t>
+      </w:r>
+    </w:p>
+    <w:p>
+      <w:proofErr w:type="spellStart"/>
+      <w:proofErr w:type="gramStart"/>
+      <w:r>
+        <w:t>The</w:t>
+      </w:r>
+      <w:proofErr w:type="spellEnd"/>
+      <w:r>
+        <w:t xml:space="preserve"> are</w:t>
+      </w:r>
+      <w:proofErr w:type="gramEnd"/>
+      <w:r>
+        <w:t xml:space="preserve"> two main stages of cracking the file stage one is using office2john </w:t>
+      </w:r>
+      <w:proofErr w:type="spellStart"/>
+      <w:r>
+        <w:t>paython</w:t>
+      </w:r>
+      <w:proofErr w:type="spellEnd"/>
+      <w:r>
+        <w:t xml:space="preserve"> program:</w:t>
       </w:r>
     </w:p>
     <w:p>
@@ -419,9 +1072,34 @@
         <w:t>365-2013-password.docx:$office$*2013*100000*256*16*d4fc9302eedabf9872b24ca700a5258b*7c9554d582520747ec3e872f109a7026*1af5b5024f00e35eaf5fd8148b410b57e7451a32898acaf14275a8c119c3a4fd</w:t>
       </w:r>
     </w:p>
-    <w:p>
-      <w:r>
-        <w:t xml:space="preserve">Next stage is inputting this hash and other options into john. </w:t>
+    <w:p/>
+    <w:p>
+      <w:r>
+        <w:t xml:space="preserve">Stage two </w:t>
+      </w:r>
+    </w:p>
+    <w:p>
+      <w:r>
+        <w:t xml:space="preserve">Now that we have </w:t>
+      </w:r>
+      <w:proofErr w:type="gramStart"/>
+      <w:r>
+        <w:t>the  Hash</w:t>
+      </w:r>
+      <w:proofErr w:type="gramEnd"/>
+      <w:r>
+        <w:t xml:space="preserve"> and world list . We </w:t>
+      </w:r>
+      <w:proofErr w:type="gramStart"/>
+      <w:r>
+        <w:t xml:space="preserve">input </w:t>
+      </w:r>
+      <w:r>
+        <w:t xml:space="preserve"> this</w:t>
+      </w:r>
+      <w:proofErr w:type="gramEnd"/>
+      <w:r>
+        <w:t xml:space="preserve"> hash and other options into john. </w:t>
       </w:r>
     </w:p>
     <w:p>
@@ -447,102 +1125,124 @@
       </w:r>
       <w:proofErr w:type="spellEnd"/>
     </w:p>
-    <w:p>
-      <w:r>
-        <w:t xml:space="preserve">. </w:t>
-      </w:r>
-    </w:p>
-    <w:p>
-      <w:r>
-        <w:t xml:space="preserve">I did not have the skills to write a program to do </w:t>
-      </w:r>
-      <w:r>
-        <w:t xml:space="preserve">this. </w:t>
-      </w:r>
-      <w:r>
-        <w:t xml:space="preserve"> While I researching the process I found it over comp laced when using multiple programs.  </w:t>
-      </w:r>
-      <w:r>
-        <w:t xml:space="preserve">I </w:t>
-      </w:r>
-      <w:r>
-        <w:t>decided</w:t>
-      </w:r>
-      <w:r>
-        <w:t xml:space="preserve"> to </w:t>
-      </w:r>
-      <w:r>
-        <w:t>automate</w:t>
-      </w:r>
-      <w:r>
-        <w:t xml:space="preserve"> the process. I wrote a </w:t>
-      </w:r>
-      <w:r>
-        <w:t>script</w:t>
-      </w:r>
-      <w:r>
-        <w:t xml:space="preserve">. It will ask the user </w:t>
-      </w:r>
-      <w:r>
-        <w:t>for the office file name</w:t>
-      </w:r>
-      <w:r>
-        <w:t xml:space="preserve"> and which </w:t>
-      </w:r>
-      <w:r>
-        <w:t xml:space="preserve">word list you want to </w:t>
-      </w:r>
-      <w:r>
-        <w:t xml:space="preserve">use. </w:t>
-      </w:r>
-      <w:r>
-        <w:t xml:space="preserve">It will then pass the details to office2john and output the results to a </w:t>
-      </w:r>
-      <w:r>
-        <w:t>file,</w:t>
-      </w:r>
-      <w:r>
-        <w:t xml:space="preserve"> then </w:t>
-      </w:r>
-      <w:r>
-        <w:t>input</w:t>
-      </w:r>
-      <w:r>
-        <w:t xml:space="preserve"> this with outer </w:t>
-      </w:r>
-      <w:r>
-        <w:t>variables</w:t>
-      </w:r>
-      <w:r>
-        <w:t xml:space="preserve"> into the john application. </w:t>
-      </w:r>
-      <w:r>
-        <w:t xml:space="preserve">The cracking process will then start automatically </w:t>
+    <w:p/>
+    <w:p>
+      <w:r>
+        <w:t xml:space="preserve">Results </w:t>
+      </w:r>
+    </w:p>
+    <w:p>
+      <w:r>
+        <w:t xml:space="preserve">The two passwords were cracked over a few </w:t>
+      </w:r>
+      <w:proofErr w:type="gramStart"/>
+      <w:r>
+        <w:t>hours :</w:t>
+      </w:r>
+      <w:proofErr w:type="gramEnd"/>
+    </w:p>
+    <w:p>
+      <w:r>
+        <w:t>The two passwords are</w:t>
+      </w:r>
+      <w:r>
+        <w:t>:</w:t>
+      </w:r>
+    </w:p>
+    <w:p>
+      <w:r>
+        <w:t xml:space="preserve"> MDF-</w:t>
+      </w:r>
+      <w:proofErr w:type="gramStart"/>
+      <w:r>
+        <w:t>S1</w:t>
+      </w:r>
+      <w:r>
+        <w:t xml:space="preserve">.docx </w:t>
+      </w:r>
+      <w:r>
+        <w:t>:</w:t>
+      </w:r>
+      <w:proofErr w:type="gramEnd"/>
+      <w:r>
+        <w:t xml:space="preserve">4321 </w:t>
+      </w:r>
+    </w:p>
+    <w:p>
+      <w:r>
+        <w:t xml:space="preserve"> MDF-</w:t>
+      </w:r>
+      <w:proofErr w:type="gramStart"/>
+      <w:r>
+        <w:t>SF2</w:t>
+      </w:r>
+      <w:r>
+        <w:t xml:space="preserve">.docx </w:t>
+      </w:r>
+      <w:r>
+        <w:t>:</w:t>
+      </w:r>
+      <w:proofErr w:type="gramEnd"/>
+      <w:r>
+        <w:t xml:space="preserve">1a2b3 </w:t>
+      </w:r>
+    </w:p>
+    <w:p>
+      <w:r>
+        <w:t xml:space="preserve">MD5 Hash of both documents after </w:t>
+      </w:r>
+      <w:proofErr w:type="gramStart"/>
+      <w:r>
+        <w:t>cracking :</w:t>
+      </w:r>
+      <w:proofErr w:type="gramEnd"/>
+    </w:p>
+    <w:p>
+      <w:r>
+        <w:t>MDF-</w:t>
+      </w:r>
+      <w:proofErr w:type="gramStart"/>
+      <w:r>
+        <w:t>SF1</w:t>
+      </w:r>
+      <w:r>
+        <w:t xml:space="preserve">.docx </w:t>
+      </w:r>
+      <w:r>
+        <w:t>:</w:t>
+      </w:r>
+      <w:proofErr w:type="gramEnd"/>
+      <w:r>
+        <w:t xml:space="preserve"> dd06b1c03f4ad67c99d4f371f4001fa4</w:t>
+      </w:r>
+    </w:p>
+    <w:p>
+      <w:r>
+        <w:t>MDF-</w:t>
+      </w:r>
+      <w:proofErr w:type="gramStart"/>
+      <w:r>
+        <w:t>SF2</w:t>
+      </w:r>
+      <w:r>
+        <w:t>.docx</w:t>
+      </w:r>
+      <w:r>
+        <w:t xml:space="preserve"> :</w:t>
+      </w:r>
+      <w:proofErr w:type="gramEnd"/>
+      <w:r>
+        <w:t xml:space="preserve"> </w:t>
+      </w:r>
+      <w:r>
+        <w:t>69a6db156d051c48e655d5a95cff84b4</w:t>
       </w:r>
     </w:p>
     <w:p/>
     <w:p/>
-    <w:p/>
-    <w:p>
-      <w:r>
-        <w:rPr>
-          <w:rStyle w:val="wp-shkshell-command"/>
-          <w:rFonts w:ascii="Courier New" w:hAnsi="Courier New" w:cs="Courier New"/>
-          <w:color w:val="99CCFF"/>
-          <w:sz w:val="26"/>
-          <w:szCs w:val="26"/>
-        </w:rPr>
-        <w:t>cudaHashcat64</w:t>
-      </w:r>
-      <w:r>
-        <w:rPr>
-          <w:rFonts w:ascii="Courier New" w:hAnsi="Courier New" w:cs="Courier New"/>
-          <w:color w:val="FFFFFF"/>
-          <w:sz w:val="26"/>
-          <w:szCs w:val="26"/>
-          <w:shd w:val="clear" w:color="auto" w:fill="444444"/>
-        </w:rPr>
-        <w:t>.exe -a 0 -m 9400 --username -o found.txt hash.txt pass.txt</w:t>
+    <w:p>
+      <w:r>
+        <w:t xml:space="preserve">. </w:t>
       </w:r>
     </w:p>
     <w:p/>
@@ -552,33 +1252,133 @@
     <w:p/>
     <w:p/>
     <w:p/>
-    <w:p>
-      <w:r>
-        <w:t xml:space="preserve">RESUTS </w:t>
-      </w:r>
-    </w:p>
     <w:p/>
-    <w:p>
-      <w:r>
-        <w:t xml:space="preserve">The two passwords are 4321 and 1a2b3 </w:t>
-      </w:r>
-    </w:p>
     <w:p/>
     <w:p>
       <w:r>
-        <w:t xml:space="preserve">MD5 Hash of both documents </w:t>
-      </w:r>
-      <w:r>
-        <w:t>after</w:t>
-      </w:r>
+        <w:t xml:space="preserve">Other programs </w:t>
+      </w:r>
+    </w:p>
+    <w:p>
+      <w:proofErr w:type="gramStart"/>
+      <w:r>
+        <w:t>advanced</w:t>
+      </w:r>
+      <w:proofErr w:type="gramEnd"/>
+      <w:r>
+        <w:t xml:space="preserve"> office password</w:t>
+      </w:r>
+    </w:p>
+    <w:p>
+      <w:r>
+        <w:t xml:space="preserve">I used </w:t>
+      </w:r>
+      <w:bookmarkStart w:id="10" w:name="OLE_LINK19"/>
+      <w:bookmarkStart w:id="11" w:name="OLE_LINK20"/>
+      <w:bookmarkStart w:id="12" w:name="OLE_LINK21"/>
+      <w:r>
+        <w:t xml:space="preserve">advanced office password </w:t>
+      </w:r>
+      <w:bookmarkEnd w:id="10"/>
+      <w:bookmarkEnd w:id="11"/>
+      <w:bookmarkEnd w:id="12"/>
+      <w:r>
+        <w:t xml:space="preserve">recovery tool in windows </w:t>
+      </w:r>
+    </w:p>
+    <w:p>
+      <w:r>
+        <w:t xml:space="preserve">The results were the </w:t>
+      </w:r>
+      <w:proofErr w:type="gramStart"/>
+      <w:r>
+        <w:t>same .</w:t>
+      </w:r>
+      <w:proofErr w:type="gramEnd"/>
+      <w:r>
+        <w:t xml:space="preserve"> As I knew the passwords were simple I could set the tool to use a limited set of </w:t>
+      </w:r>
+      <w:proofErr w:type="spellStart"/>
+      <w:r>
+        <w:t>crachtors</w:t>
+      </w:r>
+      <w:proofErr w:type="spellEnd"/>
+      <w:r>
+        <w:t xml:space="preserve"> which speeds the recovery highly</w:t>
+      </w:r>
+      <w:r>
+        <w:t xml:space="preserve">. The </w:t>
+      </w:r>
+      <w:proofErr w:type="gramStart"/>
+      <w:r>
+        <w:t>Hash  of</w:t>
+      </w:r>
+      <w:proofErr w:type="gramEnd"/>
+      <w:r>
+        <w:t xml:space="preserve"> the files as excepted did not change </w:t>
+      </w:r>
+    </w:p>
+    <w:p>
+      <w:r>
+        <w:t>MDF-</w:t>
+      </w:r>
+      <w:proofErr w:type="gramStart"/>
+      <w:r>
+        <w:t>SF1</w:t>
+      </w:r>
+      <w:r>
+        <w:t xml:space="preserve">.docx </w:t>
+      </w:r>
+      <w:r>
+        <w:t>:</w:t>
+      </w:r>
+      <w:proofErr w:type="gramEnd"/>
+      <w:r>
+        <w:t xml:space="preserve"> dd06b1c03f4ad67c99d4f371f4001fa4</w:t>
+      </w:r>
+    </w:p>
+    <w:p>
+      <w:r>
+        <w:t>MDF-</w:t>
+      </w:r>
+      <w:proofErr w:type="gramStart"/>
+      <w:r>
+        <w:t>SF2</w:t>
+      </w:r>
+      <w:r>
+        <w:t>.docx</w:t>
+      </w:r>
+      <w:r>
+        <w:t xml:space="preserve"> :</w:t>
+      </w:r>
+      <w:proofErr w:type="gramEnd"/>
       <w:r>
         <w:t xml:space="preserve"> </w:t>
       </w:r>
-      <w:proofErr w:type="gramStart"/>
-      <w:r>
-        <w:t>cracking :</w:t>
-      </w:r>
-      <w:proofErr w:type="gramEnd"/>
+      <w:r>
+        <w:t>69a6db156d051c48e655d5a95cff84b4</w:t>
+      </w:r>
+    </w:p>
+    <w:p/>
+    <w:p>
+      <w:proofErr w:type="spellStart"/>
+      <w:r>
+        <w:t>Hashcat</w:t>
+      </w:r>
+      <w:proofErr w:type="spellEnd"/>
+    </w:p>
+    <w:p>
+      <w:r>
+        <w:t xml:space="preserve">This is another Linux tool which like john need the hashes already exported for it to work I again used the office2john.py tool  . The command is  </w:t>
+      </w:r>
+    </w:p>
+    <w:p>
+      <w:r>
+        <w:t>cudaHashcat64</w:t>
+      </w:r>
+      <w:r>
+        <w:t>.exe -a 0 -m 9400 --username -o found.txt hash.txt pass.txt</w:t>
+      </w:r>
     </w:p>
     <w:p>
       <w:r>
@@ -586,45 +1386,129 @@
       </w:r>
       <w:proofErr w:type="gramStart"/>
       <w:r>
+        <w:t>SF1</w:t>
+      </w:r>
+      <w:r>
+        <w:t xml:space="preserve">.docx </w:t>
+      </w:r>
+      <w:r>
+        <w:t>:</w:t>
+      </w:r>
+      <w:proofErr w:type="gramEnd"/>
+      <w:r>
+        <w:t xml:space="preserve"> dd06b1c03f4ad67c99d4f371f4001fa4</w:t>
+      </w:r>
+    </w:p>
+    <w:p>
+      <w:r>
+        <w:t>MDF-</w:t>
+      </w:r>
+      <w:proofErr w:type="gramStart"/>
+      <w:r>
         <w:t>SF2</w:t>
       </w:r>
       <w:r>
-        <w:t xml:space="preserve">.docx </w:t>
-      </w:r>
+        <w:t>.docx</w:t>
+      </w:r>
+      <w:r>
+        <w:t xml:space="preserve"> :</w:t>
+      </w:r>
+      <w:proofErr w:type="gramEnd"/>
+      <w:r>
+        <w:t xml:space="preserve"> </w:t>
+      </w:r>
+      <w:r>
+        <w:t>69a6db156d051c48e655d5a95cff84b4</w:t>
+      </w:r>
+    </w:p>
+    <w:p>
+      <w:bookmarkStart w:id="13" w:name="_GoBack"/>
+      <w:bookmarkEnd w:id="13"/>
+    </w:p>
+    <w:p/>
+    <w:p>
+      <w:r>
+        <w:t xml:space="preserve">I did not have the skills to write a program to do this.  While I researching the process I found it over comp laced when using multiple programs.  I decided to automate the process. I wrote a script. It will ask the user for the office file name and which word list you want to use. It will then pass the details to office2john and output the results to a file, then input this with outer variables into the john application. The cracking process will then start </w:t>
+      </w:r>
+      <w:proofErr w:type="gramStart"/>
+      <w:r>
+        <w:t xml:space="preserve">automatically </w:t>
+      </w:r>
+      <w:r>
+        <w:t>.</w:t>
+      </w:r>
+      <w:proofErr w:type="gramEnd"/>
+      <w:r>
+        <w:t xml:space="preserve"> </w:t>
+      </w:r>
+    </w:p>
+    <w:p>
+      <w:r>
+        <w:t xml:space="preserve">The script is called office2john2john.sh and is </w:t>
+      </w:r>
+      <w:proofErr w:type="spellStart"/>
+      <w:r>
+        <w:t>avable</w:t>
+      </w:r>
+      <w:proofErr w:type="spellEnd"/>
+      <w:r>
+        <w:t xml:space="preserve"> </w:t>
+      </w:r>
+      <w:proofErr w:type="gramStart"/>
+      <w:r>
+        <w:t>a</w:t>
+      </w:r>
+      <w:proofErr w:type="gramEnd"/>
+      <w:r>
+        <w:t xml:space="preserve"> </w:t>
+      </w:r>
+      <w:proofErr w:type="spellStart"/>
+      <w:r>
+        <w:t>a</w:t>
+      </w:r>
+      <w:proofErr w:type="spellEnd"/>
+      <w:r>
+        <w:t xml:space="preserve"> complete package at </w:t>
+      </w:r>
+      <w:proofErr w:type="spellStart"/>
+      <w:r>
+        <w:t>github</w:t>
+      </w:r>
+      <w:proofErr w:type="spellEnd"/>
       <w:r>
         <w:t>:</w:t>
       </w:r>
-      <w:proofErr w:type="gramEnd"/>
-      <w:r>
-        <w:t xml:space="preserve"> dd06b1c03f4ad67c99d4f371f4001fa4</w:t>
-      </w:r>
-    </w:p>
-    <w:p>
-      <w:r>
-        <w:t>MDF-</w:t>
-      </w:r>
-      <w:proofErr w:type="gramStart"/>
-      <w:r>
-        <w:t>SF1.docx</w:t>
-      </w:r>
-      <w:r>
-        <w:t xml:space="preserve"> :</w:t>
-      </w:r>
-      <w:proofErr w:type="gramEnd"/>
-      <w:r>
-        <w:t xml:space="preserve"> </w:t>
-      </w:r>
-      <w:r>
-        <w:t>69a6db156d051c48e655d5a95cff84b4</w:t>
+    </w:p>
+    <w:p>
+      <w:r>
+        <w:t>https://github.com/rdunne/lab3</w:t>
       </w:r>
     </w:p>
     <w:p/>
-    <w:p>
+    <w:p/>
+    <w:p/>
+    <w:p/>
+    <w:p/>
+    <w:p/>
+    <w:p>
+      <w:proofErr w:type="spellStart"/>
+      <w:proofErr w:type="gramStart"/>
+      <w:r>
+        <w:t>apendex</w:t>
+      </w:r>
+      <w:proofErr w:type="spellEnd"/>
+      <w:proofErr w:type="gramEnd"/>
+    </w:p>
+    <w:p>
+      <w:pPr>
+        <w:keepNext/>
+      </w:pPr>
       <w:r>
         <w:rPr>
           <w:noProof/>
           <w:lang w:eastAsia="en-GB"/>
         </w:rPr>
+        <w:lastRenderedPageBreak/>
         <w:drawing>
           <wp:inline distT="0" distB="0" distL="0" distR="0" wp14:anchorId="1E023608" wp14:editId="55DF8B93">
             <wp:extent cx="5731510" cy="3883025"/>
@@ -641,7 +1525,7 @@
                     <pic:cNvPicPr/>
                   </pic:nvPicPr>
                   <pic:blipFill>
-                    <a:blip r:embed="rId7">
+                    <a:blip r:embed="rId9">
                       <a:extLst>
                         <a:ext uri="{28A0092B-C50C-407E-A947-70E740481C1C}">
                           <a14:useLocalDpi xmlns:a14="http://schemas.microsoft.com/office/drawing/2010/main" val="0"/>
@@ -669,6 +1553,28 @@
       </w:r>
     </w:p>
     <w:p>
+      <w:pPr>
+        <w:pStyle w:val="Caption"/>
+      </w:pPr>
+      <w:r>
+        <w:t xml:space="preserve">Figure </w:t>
+      </w:r>
+      <w:fldSimple w:instr=" SEQ Figure \* ARABIC ">
+        <w:r>
+          <w:rPr>
+            <w:noProof/>
+          </w:rPr>
+          <w:t>1</w:t>
+        </w:r>
+      </w:fldSimple>
+      <w:r>
+        <w:t>: using john to crack file MDF1</w:t>
+      </w:r>
+    </w:p>
+    <w:p>
+      <w:pPr>
+        <w:keepNext/>
+      </w:pPr>
       <w:r>
         <w:rPr>
           <w:noProof/>
@@ -690,7 +1596,7 @@
                     <pic:cNvPicPr/>
                   </pic:nvPicPr>
                   <pic:blipFill>
-                    <a:blip r:embed="rId8"/>
+                    <a:blip r:embed="rId10"/>
                     <a:stretch>
                       <a:fillRect/>
                     </a:stretch>
@@ -711,14 +1617,35 @@
         </w:drawing>
       </w:r>
     </w:p>
+    <w:p>
+      <w:pPr>
+        <w:pStyle w:val="Caption"/>
+      </w:pPr>
+      <w:r>
+        <w:t xml:space="preserve">Figure </w:t>
+      </w:r>
+      <w:fldSimple w:instr=" SEQ Figure \* ARABIC ">
+        <w:r>
+          <w:rPr>
+            <w:noProof/>
+          </w:rPr>
+          <w:t>2</w:t>
+        </w:r>
+      </w:fldSimple>
+      <w:r>
+        <w:t>: first hash cracked</w:t>
+      </w:r>
+    </w:p>
     <w:p/>
     <w:p>
+      <w:pPr>
+        <w:keepNext/>
+      </w:pPr>
       <w:r>
         <w:rPr>
           <w:noProof/>
           <w:lang w:eastAsia="en-GB"/>
         </w:rPr>
-        <w:lastRenderedPageBreak/>
         <w:drawing>
           <wp:inline distT="0" distB="0" distL="0" distR="0" wp14:anchorId="4A577706" wp14:editId="3EEEC90F">
             <wp:extent cx="5731510" cy="1689735"/>
@@ -735,7 +1662,7 @@
                     <pic:cNvPicPr/>
                   </pic:nvPicPr>
                   <pic:blipFill>
-                    <a:blip r:embed="rId9"/>
+                    <a:blip r:embed="rId11"/>
                     <a:stretch>
                       <a:fillRect/>
                     </a:stretch>
@@ -756,8 +1683,406 @@
         </w:drawing>
       </w:r>
     </w:p>
-    <w:p/>
-    <w:p/>
+    <w:p>
+      <w:pPr>
+        <w:pStyle w:val="Caption"/>
+      </w:pPr>
+      <w:r>
+        <w:t xml:space="preserve">Figure </w:t>
+      </w:r>
+      <w:fldSimple w:instr=" SEQ Figure \* ARABIC ">
+        <w:r>
+          <w:rPr>
+            <w:noProof/>
+          </w:rPr>
+          <w:t>3</w:t>
+        </w:r>
+      </w:fldSimple>
+      <w:r>
+        <w:t>second hash cracked</w:t>
+      </w:r>
+    </w:p>
+    <w:p>
+      <w:pPr>
+        <w:keepNext/>
+      </w:pPr>
+      <w:r>
+        <w:rPr>
+          <w:noProof/>
+          <w:lang w:eastAsia="en-GB"/>
+        </w:rPr>
+        <w:lastRenderedPageBreak/>
+        <w:drawing>
+          <wp:inline distT="0" distB="0" distL="0" distR="0" wp14:anchorId="6643FAF1" wp14:editId="79B35BAD">
+            <wp:extent cx="5731510" cy="2541905"/>
+            <wp:effectExtent l="0" t="0" r="2540" b="0"/>
+            <wp:docPr id="4" name="Picture 4"/>
+            <wp:cNvGraphicFramePr>
+              <a:graphicFrameLocks xmlns:a="http://schemas.openxmlformats.org/drawingml/2006/main" noChangeAspect="1"/>
+            </wp:cNvGraphicFramePr>
+            <a:graphic xmlns:a="http://schemas.openxmlformats.org/drawingml/2006/main">
+              <a:graphicData uri="http://schemas.openxmlformats.org/drawingml/2006/picture">
+                <pic:pic xmlns:pic="http://schemas.openxmlformats.org/drawingml/2006/picture">
+                  <pic:nvPicPr>
+                    <pic:cNvPr id="4" name=""/>
+                    <pic:cNvPicPr/>
+                  </pic:nvPicPr>
+                  <pic:blipFill>
+                    <a:blip r:embed="rId12">
+                      <a:extLst>
+                        <a:ext uri="{28A0092B-C50C-407E-A947-70E740481C1C}">
+                          <a14:useLocalDpi xmlns:a14="http://schemas.microsoft.com/office/drawing/2010/main" val="0"/>
+                        </a:ext>
+                      </a:extLst>
+                    </a:blip>
+                    <a:stretch>
+                      <a:fillRect/>
+                    </a:stretch>
+                  </pic:blipFill>
+                  <pic:spPr>
+                    <a:xfrm>
+                      <a:off x="0" y="0"/>
+                      <a:ext cx="5731510" cy="2541905"/>
+                    </a:xfrm>
+                    <a:prstGeom prst="rect">
+                      <a:avLst/>
+                    </a:prstGeom>
+                  </pic:spPr>
+                </pic:pic>
+              </a:graphicData>
+            </a:graphic>
+          </wp:inline>
+        </w:drawing>
+      </w:r>
+    </w:p>
+    <w:p>
+      <w:pPr>
+        <w:pStyle w:val="Caption"/>
+      </w:pPr>
+      <w:r>
+        <w:t xml:space="preserve">Figure </w:t>
+      </w:r>
+      <w:fldSimple w:instr=" SEQ Figure \* ARABIC ">
+        <w:r>
+          <w:rPr>
+            <w:noProof/>
+          </w:rPr>
+          <w:t>4</w:t>
+        </w:r>
+      </w:fldSimple>
+      <w:r>
+        <w:t xml:space="preserve"> office recovery tool set for a 4X4 attack</w:t>
+      </w:r>
+    </w:p>
+    <w:p>
+      <w:r>
+        <w:t>Office2john2john.sh</w:t>
+      </w:r>
+    </w:p>
+    <w:p>
+      <w:pPr>
+        <w:rPr>
+          <w:i/>
+          <w:sz w:val="20"/>
+        </w:rPr>
+      </w:pPr>
+      <w:proofErr w:type="gramStart"/>
+      <w:r>
+        <w:rPr>
+          <w:i/>
+          <w:sz w:val="20"/>
+        </w:rPr>
+        <w:t>#!/</w:t>
+      </w:r>
+      <w:proofErr w:type="gramEnd"/>
+      <w:r>
+        <w:rPr>
+          <w:i/>
+          <w:sz w:val="20"/>
+        </w:rPr>
+        <w:t>bin/bash</w:t>
+      </w:r>
+    </w:p>
+    <w:p>
+      <w:pPr>
+        <w:rPr>
+          <w:i/>
+          <w:sz w:val="20"/>
+        </w:rPr>
+      </w:pPr>
+      <w:proofErr w:type="gramStart"/>
+      <w:r>
+        <w:rPr>
+          <w:i/>
+          <w:sz w:val="20"/>
+        </w:rPr>
+        <w:t>echo</w:t>
+      </w:r>
+      <w:proofErr w:type="gramEnd"/>
+      <w:r>
+        <w:rPr>
+          <w:i/>
+          <w:sz w:val="20"/>
+        </w:rPr>
+        <w:t xml:space="preserve"> -n "Enter your office </w:t>
+      </w:r>
+      <w:proofErr w:type="spellStart"/>
+      <w:r>
+        <w:rPr>
+          <w:i/>
+          <w:sz w:val="20"/>
+        </w:rPr>
+        <w:t>documen</w:t>
+      </w:r>
+      <w:proofErr w:type="spellEnd"/>
+      <w:r>
+        <w:rPr>
+          <w:i/>
+          <w:sz w:val="20"/>
+        </w:rPr>
+        <w:t>[ENTER]: "</w:t>
+      </w:r>
+    </w:p>
+    <w:p>
+      <w:pPr>
+        <w:rPr>
+          <w:i/>
+          <w:sz w:val="20"/>
+        </w:rPr>
+      </w:pPr>
+      <w:r>
+        <w:rPr>
+          <w:i/>
+          <w:sz w:val="20"/>
+        </w:rPr>
+        <w:t xml:space="preserve"> </w:t>
+      </w:r>
+      <w:proofErr w:type="gramStart"/>
+      <w:r>
+        <w:rPr>
+          <w:i/>
+          <w:sz w:val="20"/>
+        </w:rPr>
+        <w:t>read</w:t>
+      </w:r>
+      <w:proofErr w:type="gramEnd"/>
+      <w:r>
+        <w:rPr>
+          <w:i/>
+          <w:sz w:val="20"/>
+        </w:rPr>
+        <w:t xml:space="preserve"> doc</w:t>
+      </w:r>
+    </w:p>
+    <w:p>
+      <w:pPr>
+        <w:rPr>
+          <w:i/>
+          <w:sz w:val="20"/>
+        </w:rPr>
+      </w:pPr>
+      <w:proofErr w:type="gramStart"/>
+      <w:r>
+        <w:rPr>
+          <w:i/>
+          <w:sz w:val="20"/>
+        </w:rPr>
+        <w:t>echo</w:t>
+      </w:r>
+      <w:proofErr w:type="gramEnd"/>
+      <w:r>
+        <w:rPr>
+          <w:i/>
+          <w:sz w:val="20"/>
+        </w:rPr>
+        <w:t xml:space="preserve"> -n "Enter your wordlist, if none just leave blank[ENTER]: "</w:t>
+      </w:r>
+    </w:p>
+    <w:p>
+      <w:pPr>
+        <w:rPr>
+          <w:i/>
+          <w:sz w:val="20"/>
+        </w:rPr>
+      </w:pPr>
+      <w:r>
+        <w:rPr>
+          <w:i/>
+          <w:sz w:val="20"/>
+        </w:rPr>
+        <w:t xml:space="preserve"> </w:t>
+      </w:r>
+      <w:proofErr w:type="gramStart"/>
+      <w:r>
+        <w:rPr>
+          <w:i/>
+          <w:sz w:val="20"/>
+        </w:rPr>
+        <w:t>read</w:t>
+      </w:r>
+      <w:proofErr w:type="gramEnd"/>
+      <w:r>
+        <w:rPr>
+          <w:i/>
+          <w:sz w:val="20"/>
+        </w:rPr>
+        <w:t xml:space="preserve"> list</w:t>
+      </w:r>
+    </w:p>
+    <w:p>
+      <w:pPr>
+        <w:rPr>
+          <w:i/>
+          <w:sz w:val="20"/>
+        </w:rPr>
+      </w:pPr>
+    </w:p>
+    <w:p>
+      <w:pPr>
+        <w:rPr>
+          <w:i/>
+          <w:sz w:val="20"/>
+        </w:rPr>
+      </w:pPr>
+      <w:proofErr w:type="gramStart"/>
+      <w:r>
+        <w:rPr>
+          <w:i/>
+          <w:sz w:val="20"/>
+        </w:rPr>
+        <w:t>echo</w:t>
+      </w:r>
+      <w:proofErr w:type="gramEnd"/>
+      <w:r>
+        <w:rPr>
+          <w:i/>
+          <w:sz w:val="20"/>
+        </w:rPr>
+        <w:t xml:space="preserve"> "You entered:$doc"</w:t>
+      </w:r>
+    </w:p>
+    <w:p>
+      <w:pPr>
+        <w:rPr>
+          <w:i/>
+          <w:sz w:val="20"/>
+        </w:rPr>
+      </w:pPr>
+      <w:proofErr w:type="gramStart"/>
+      <w:r>
+        <w:rPr>
+          <w:i/>
+          <w:sz w:val="20"/>
+        </w:rPr>
+        <w:t>python</w:t>
+      </w:r>
+      <w:proofErr w:type="gramEnd"/>
+      <w:r>
+        <w:rPr>
+          <w:i/>
+          <w:sz w:val="20"/>
+        </w:rPr>
+        <w:t xml:space="preserve"> office2john.py $doc &gt; $</w:t>
+      </w:r>
+      <w:proofErr w:type="spellStart"/>
+      <w:r>
+        <w:rPr>
+          <w:i/>
+          <w:sz w:val="20"/>
+        </w:rPr>
+        <w:t>doc.hash</w:t>
+      </w:r>
+      <w:proofErr w:type="spellEnd"/>
+    </w:p>
+    <w:p>
+      <w:pPr>
+        <w:rPr>
+          <w:i/>
+          <w:sz w:val="20"/>
+        </w:rPr>
+      </w:pPr>
+      <w:proofErr w:type="gramStart"/>
+      <w:r>
+        <w:rPr>
+          <w:i/>
+          <w:sz w:val="20"/>
+        </w:rPr>
+        <w:t>echo</w:t>
+      </w:r>
+      <w:proofErr w:type="gramEnd"/>
+      <w:r>
+        <w:rPr>
+          <w:i/>
+          <w:sz w:val="20"/>
+        </w:rPr>
+        <w:t xml:space="preserve"> " your hash is now stored in $</w:t>
+      </w:r>
+      <w:proofErr w:type="spellStart"/>
+      <w:r>
+        <w:rPr>
+          <w:i/>
+          <w:sz w:val="20"/>
+        </w:rPr>
+        <w:t>doc.hash</w:t>
+      </w:r>
+      <w:proofErr w:type="spellEnd"/>
+      <w:r>
+        <w:rPr>
+          <w:i/>
+          <w:sz w:val="20"/>
+        </w:rPr>
+        <w:t>"</w:t>
+      </w:r>
+    </w:p>
+    <w:p>
+      <w:pPr>
+        <w:rPr>
+          <w:i/>
+          <w:sz w:val="20"/>
+        </w:rPr>
+      </w:pPr>
+      <w:proofErr w:type="gramStart"/>
+      <w:r>
+        <w:rPr>
+          <w:i/>
+          <w:sz w:val="20"/>
+        </w:rPr>
+        <w:t>./</w:t>
+      </w:r>
+      <w:proofErr w:type="gramEnd"/>
+      <w:r>
+        <w:rPr>
+          <w:i/>
+          <w:sz w:val="20"/>
+        </w:rPr>
+        <w:t>john --wordlist=$list --session=`date +%</w:t>
+      </w:r>
+      <w:proofErr w:type="spellStart"/>
+      <w:r>
+        <w:rPr>
+          <w:i/>
+          <w:sz w:val="20"/>
+        </w:rPr>
+        <w:t>Y%m%d</w:t>
+      </w:r>
+      <w:proofErr w:type="spellEnd"/>
+      <w:r>
+        <w:rPr>
+          <w:i/>
+          <w:sz w:val="20"/>
+        </w:rPr>
+        <w:t>_%H%M` $</w:t>
+      </w:r>
+      <w:proofErr w:type="spellStart"/>
+      <w:r>
+        <w:rPr>
+          <w:i/>
+          <w:sz w:val="20"/>
+        </w:rPr>
+        <w:t>doc.hash</w:t>
+      </w:r>
+      <w:proofErr w:type="spellEnd"/>
+    </w:p>
     <w:sdt>
       <w:sdtPr>
         <w:id w:val="-1839997615"/>
@@ -868,6 +2193,72 @@
               </w:r>
             </w:p>
             <w:p>
+              <w:pPr>
+                <w:pStyle w:val="Bibliography"/>
+                <w:ind w:left="720" w:hanging="720"/>
+                <w:rPr>
+                  <w:noProof/>
+                  <w:lang w:val="en-US"/>
+                </w:rPr>
+              </w:pPr>
+              <w:r>
+                <w:rPr>
+                  <w:noProof/>
+                  <w:lang w:val="en-US"/>
+                </w:rPr>
+                <w:t xml:space="preserve">Leblanc, D. (2016, 2 15). </w:t>
+              </w:r>
+              <w:r>
+                <w:rPr>
+                  <w:i/>
+                  <w:iCs/>
+                  <w:noProof/>
+                  <w:lang w:val="en-US"/>
+                </w:rPr>
+                <w:t>blogs.msdn.com</w:t>
+              </w:r>
+              <w:r>
+                <w:rPr>
+                  <w:noProof/>
+                  <w:lang w:val="en-US"/>
+                </w:rPr>
+                <w:t>. Retrieved from blogs.msdn.com: http://blogs.msdn.com/b/david_leblanc/archive/2008/12/05/office-crypto-kdf-details.aspx</w:t>
+              </w:r>
+            </w:p>
+            <w:p>
+              <w:pPr>
+                <w:pStyle w:val="Bibliography"/>
+                <w:ind w:left="720" w:hanging="720"/>
+                <w:rPr>
+                  <w:noProof/>
+                  <w:lang w:val="en-US"/>
+                </w:rPr>
+              </w:pPr>
+              <w:r>
+                <w:rPr>
+                  <w:noProof/>
+                  <w:lang w:val="en-US"/>
+                </w:rPr>
+                <w:t xml:space="preserve">microsoft. (2016, 2 15). </w:t>
+              </w:r>
+              <w:r>
+                <w:rPr>
+                  <w:i/>
+                  <w:iCs/>
+                  <w:noProof/>
+                  <w:lang w:val="en-US"/>
+                </w:rPr>
+                <w:t>technet</w:t>
+              </w:r>
+              <w:r>
+                <w:rPr>
+                  <w:noProof/>
+                  <w:lang w:val="en-US"/>
+                </w:rPr>
+                <w:t>. Retrieved from microsoft: http://technet.microsoft.com/en-us/library/cc179080.aspx</w:t>
+              </w:r>
+            </w:p>
+            <w:p>
               <w:r>
                 <w:rPr>
                   <w:b/>
@@ -881,10 +2272,7 @@
         </w:sdt>
       </w:sdtContent>
     </w:sdt>
-    <w:p>
-      <w:bookmarkStart w:id="0" w:name="_GoBack"/>
-      <w:bookmarkEnd w:id="0"/>
-    </w:p>
+    <w:p/>
     <w:sectPr>
       <w:pgSz w:w="11906" w:h="16838"/>
       <w:pgMar w:top="1440" w:right="1440" w:bottom="1440" w:left="1440" w:header="708" w:footer="708" w:gutter="0"/>
@@ -893,6 +2281,279 @@
     </w:sectPr>
   </w:body>
 </w:document>
+</file>
+
+<file path=word/numbering.xml><?xml version="1.0" encoding="utf-8"?>
+<w:numbering xmlns:wpc="http://schemas.microsoft.com/office/word/2010/wordprocessingCanvas" xmlns:mc="http://schemas.openxmlformats.org/markup-compatibility/2006" xmlns:o="urn:schemas-microsoft-com:office:office" xmlns:r="http://schemas.openxmlformats.org/officeDocument/2006/relationships" xmlns:m="http://schemas.openxmlformats.org/officeDocument/2006/math" xmlns:v="urn:schemas-microsoft-com:vml" xmlns:wp14="http://schemas.microsoft.com/office/word/2010/wordprocessingDrawing" xmlns:wp="http://schemas.openxmlformats.org/drawingml/2006/wordprocessingDrawing" xmlns:w10="urn:schemas-microsoft-com:office:word" xmlns:w="http://schemas.openxmlformats.org/wordprocessingml/2006/main" xmlns:w14="http://schemas.microsoft.com/office/word/2010/wordml" xmlns:w15="http://schemas.microsoft.com/office/word/2012/wordml" xmlns:wpg="http://schemas.microsoft.com/office/word/2010/wordprocessingGroup" xmlns:wpi="http://schemas.microsoft.com/office/word/2010/wordprocessingInk" xmlns:wne="http://schemas.microsoft.com/office/word/2006/wordml" xmlns:wps="http://schemas.microsoft.com/office/word/2010/wordprocessingShape" mc:Ignorable="w14 w15 wp14">
+  <w:abstractNum w:abstractNumId="0" w15:restartNumberingAfterBreak="0">
+    <w:nsid w:val="22A37008"/>
+    <w:multiLevelType w:val="hybridMultilevel"/>
+    <w:tmpl w:val="B9CC4F94"/>
+    <w:lvl w:ilvl="0" w:tplc="08090001">
+      <w:start w:val="1"/>
+      <w:numFmt w:val="bullet"/>
+      <w:lvlText w:val=""/>
+      <w:lvlJc w:val="left"/>
+      <w:pPr>
+        <w:ind w:left="720" w:hanging="360"/>
+      </w:pPr>
+      <w:rPr>
+        <w:rFonts w:ascii="Symbol" w:hAnsi="Symbol" w:hint="default"/>
+      </w:rPr>
+    </w:lvl>
+    <w:lvl w:ilvl="1" w:tplc="08090003" w:tentative="1">
+      <w:start w:val="1"/>
+      <w:numFmt w:val="bullet"/>
+      <w:lvlText w:val="o"/>
+      <w:lvlJc w:val="left"/>
+      <w:pPr>
+        <w:ind w:left="1440" w:hanging="360"/>
+      </w:pPr>
+      <w:rPr>
+        <w:rFonts w:ascii="Courier New" w:hAnsi="Courier New" w:cs="Courier New" w:hint="default"/>
+      </w:rPr>
+    </w:lvl>
+    <w:lvl w:ilvl="2" w:tplc="08090005" w:tentative="1">
+      <w:start w:val="1"/>
+      <w:numFmt w:val="bullet"/>
+      <w:lvlText w:val=""/>
+      <w:lvlJc w:val="left"/>
+      <w:pPr>
+        <w:ind w:left="2160" w:hanging="360"/>
+      </w:pPr>
+      <w:rPr>
+        <w:rFonts w:ascii="Wingdings" w:hAnsi="Wingdings" w:hint="default"/>
+      </w:rPr>
+    </w:lvl>
+    <w:lvl w:ilvl="3" w:tplc="08090001" w:tentative="1">
+      <w:start w:val="1"/>
+      <w:numFmt w:val="bullet"/>
+      <w:lvlText w:val=""/>
+      <w:lvlJc w:val="left"/>
+      <w:pPr>
+        <w:ind w:left="2880" w:hanging="360"/>
+      </w:pPr>
+      <w:rPr>
+        <w:rFonts w:ascii="Symbol" w:hAnsi="Symbol" w:hint="default"/>
+      </w:rPr>
+    </w:lvl>
+    <w:lvl w:ilvl="4" w:tplc="08090003" w:tentative="1">
+      <w:start w:val="1"/>
+      <w:numFmt w:val="bullet"/>
+      <w:lvlText w:val="o"/>
+      <w:lvlJc w:val="left"/>
+      <w:pPr>
+        <w:ind w:left="3600" w:hanging="360"/>
+      </w:pPr>
+      <w:rPr>
+        <w:rFonts w:ascii="Courier New" w:hAnsi="Courier New" w:cs="Courier New" w:hint="default"/>
+      </w:rPr>
+    </w:lvl>
+    <w:lvl w:ilvl="5" w:tplc="08090005" w:tentative="1">
+      <w:start w:val="1"/>
+      <w:numFmt w:val="bullet"/>
+      <w:lvlText w:val=""/>
+      <w:lvlJc w:val="left"/>
+      <w:pPr>
+        <w:ind w:left="4320" w:hanging="360"/>
+      </w:pPr>
+      <w:rPr>
+        <w:rFonts w:ascii="Wingdings" w:hAnsi="Wingdings" w:hint="default"/>
+      </w:rPr>
+    </w:lvl>
+    <w:lvl w:ilvl="6" w:tplc="08090001" w:tentative="1">
+      <w:start w:val="1"/>
+      <w:numFmt w:val="bullet"/>
+      <w:lvlText w:val=""/>
+      <w:lvlJc w:val="left"/>
+      <w:pPr>
+        <w:ind w:left="5040" w:hanging="360"/>
+      </w:pPr>
+      <w:rPr>
+        <w:rFonts w:ascii="Symbol" w:hAnsi="Symbol" w:hint="default"/>
+      </w:rPr>
+    </w:lvl>
+    <w:lvl w:ilvl="7" w:tplc="08090003" w:tentative="1">
+      <w:start w:val="1"/>
+      <w:numFmt w:val="bullet"/>
+      <w:lvlText w:val="o"/>
+      <w:lvlJc w:val="left"/>
+      <w:pPr>
+        <w:ind w:left="5760" w:hanging="360"/>
+      </w:pPr>
+      <w:rPr>
+        <w:rFonts w:ascii="Courier New" w:hAnsi="Courier New" w:cs="Courier New" w:hint="default"/>
+      </w:rPr>
+    </w:lvl>
+    <w:lvl w:ilvl="8" w:tplc="08090005" w:tentative="1">
+      <w:start w:val="1"/>
+      <w:numFmt w:val="bullet"/>
+      <w:lvlText w:val=""/>
+      <w:lvlJc w:val="left"/>
+      <w:pPr>
+        <w:ind w:left="6480" w:hanging="360"/>
+      </w:pPr>
+      <w:rPr>
+        <w:rFonts w:ascii="Wingdings" w:hAnsi="Wingdings" w:hint="default"/>
+      </w:rPr>
+    </w:lvl>
+  </w:abstractNum>
+  <w:abstractNum w:abstractNumId="1" w15:restartNumberingAfterBreak="0">
+    <w:nsid w:val="6A7C5578"/>
+    <w:multiLevelType w:val="multilevel"/>
+    <w:tmpl w:val="62AE139A"/>
+    <w:lvl w:ilvl="0">
+      <w:start w:val="1"/>
+      <w:numFmt w:val="bullet"/>
+      <w:lvlText w:val=""/>
+      <w:lvlJc w:val="left"/>
+      <w:pPr>
+        <w:tabs>
+          <w:tab w:val="num" w:pos="720"/>
+        </w:tabs>
+        <w:ind w:left="720" w:hanging="360"/>
+      </w:pPr>
+      <w:rPr>
+        <w:rFonts w:ascii="Symbol" w:hAnsi="Symbol" w:hint="default"/>
+        <w:sz w:val="20"/>
+      </w:rPr>
+    </w:lvl>
+    <w:lvl w:ilvl="1" w:tentative="1">
+      <w:start w:val="1"/>
+      <w:numFmt w:val="bullet"/>
+      <w:lvlText w:val=""/>
+      <w:lvlJc w:val="left"/>
+      <w:pPr>
+        <w:tabs>
+          <w:tab w:val="num" w:pos="1440"/>
+        </w:tabs>
+        <w:ind w:left="1440" w:hanging="360"/>
+      </w:pPr>
+      <w:rPr>
+        <w:rFonts w:ascii="Symbol" w:hAnsi="Symbol" w:hint="default"/>
+        <w:sz w:val="20"/>
+      </w:rPr>
+    </w:lvl>
+    <w:lvl w:ilvl="2" w:tentative="1">
+      <w:start w:val="1"/>
+      <w:numFmt w:val="bullet"/>
+      <w:lvlText w:val=""/>
+      <w:lvlJc w:val="left"/>
+      <w:pPr>
+        <w:tabs>
+          <w:tab w:val="num" w:pos="2160"/>
+        </w:tabs>
+        <w:ind w:left="2160" w:hanging="360"/>
+      </w:pPr>
+      <w:rPr>
+        <w:rFonts w:ascii="Symbol" w:hAnsi="Symbol" w:hint="default"/>
+        <w:sz w:val="20"/>
+      </w:rPr>
+    </w:lvl>
+    <w:lvl w:ilvl="3" w:tentative="1">
+      <w:start w:val="1"/>
+      <w:numFmt w:val="bullet"/>
+      <w:lvlText w:val=""/>
+      <w:lvlJc w:val="left"/>
+      <w:pPr>
+        <w:tabs>
+          <w:tab w:val="num" w:pos="2880"/>
+        </w:tabs>
+        <w:ind w:left="2880" w:hanging="360"/>
+      </w:pPr>
+      <w:rPr>
+        <w:rFonts w:ascii="Symbol" w:hAnsi="Symbol" w:hint="default"/>
+        <w:sz w:val="20"/>
+      </w:rPr>
+    </w:lvl>
+    <w:lvl w:ilvl="4" w:tentative="1">
+      <w:start w:val="1"/>
+      <w:numFmt w:val="bullet"/>
+      <w:lvlText w:val=""/>
+      <w:lvlJc w:val="left"/>
+      <w:pPr>
+        <w:tabs>
+          <w:tab w:val="num" w:pos="3600"/>
+        </w:tabs>
+        <w:ind w:left="3600" w:hanging="360"/>
+      </w:pPr>
+      <w:rPr>
+        <w:rFonts w:ascii="Symbol" w:hAnsi="Symbol" w:hint="default"/>
+        <w:sz w:val="20"/>
+      </w:rPr>
+    </w:lvl>
+    <w:lvl w:ilvl="5" w:tentative="1">
+      <w:start w:val="1"/>
+      <w:numFmt w:val="bullet"/>
+      <w:lvlText w:val=""/>
+      <w:lvlJc w:val="left"/>
+      <w:pPr>
+        <w:tabs>
+          <w:tab w:val="num" w:pos="4320"/>
+        </w:tabs>
+        <w:ind w:left="4320" w:hanging="360"/>
+      </w:pPr>
+      <w:rPr>
+        <w:rFonts w:ascii="Symbol" w:hAnsi="Symbol" w:hint="default"/>
+        <w:sz w:val="20"/>
+      </w:rPr>
+    </w:lvl>
+    <w:lvl w:ilvl="6" w:tentative="1">
+      <w:start w:val="1"/>
+      <w:numFmt w:val="bullet"/>
+      <w:lvlText w:val=""/>
+      <w:lvlJc w:val="left"/>
+      <w:pPr>
+        <w:tabs>
+          <w:tab w:val="num" w:pos="5040"/>
+        </w:tabs>
+        <w:ind w:left="5040" w:hanging="360"/>
+      </w:pPr>
+      <w:rPr>
+        <w:rFonts w:ascii="Symbol" w:hAnsi="Symbol" w:hint="default"/>
+        <w:sz w:val="20"/>
+      </w:rPr>
+    </w:lvl>
+    <w:lvl w:ilvl="7" w:tentative="1">
+      <w:start w:val="1"/>
+      <w:numFmt w:val="bullet"/>
+      <w:lvlText w:val=""/>
+      <w:lvlJc w:val="left"/>
+      <w:pPr>
+        <w:tabs>
+          <w:tab w:val="num" w:pos="5760"/>
+        </w:tabs>
+        <w:ind w:left="5760" w:hanging="360"/>
+      </w:pPr>
+      <w:rPr>
+        <w:rFonts w:ascii="Symbol" w:hAnsi="Symbol" w:hint="default"/>
+        <w:sz w:val="20"/>
+      </w:rPr>
+    </w:lvl>
+    <w:lvl w:ilvl="8" w:tentative="1">
+      <w:start w:val="1"/>
+      <w:numFmt w:val="bullet"/>
+      <w:lvlText w:val=""/>
+      <w:lvlJc w:val="left"/>
+      <w:pPr>
+        <w:tabs>
+          <w:tab w:val="num" w:pos="6480"/>
+        </w:tabs>
+        <w:ind w:left="6480" w:hanging="360"/>
+      </w:pPr>
+      <w:rPr>
+        <w:rFonts w:ascii="Symbol" w:hAnsi="Symbol" w:hint="default"/>
+        <w:sz w:val="20"/>
+      </w:rPr>
+    </w:lvl>
+  </w:abstractNum>
+  <w:num w:numId="1">
+    <w:abstractNumId w:val="1"/>
+  </w:num>
+  <w:num w:numId="2">
+    <w:abstractNumId w:val="0"/>
+  </w:num>
+</w:numbering>
 </file>
 
 <file path=word/styles.xml><?xml version="1.0" encoding="utf-8"?>
@@ -1288,6 +2949,7 @@
   <w:style w:type="paragraph" w:default="1" w:styleId="Normal">
     <w:name w:val="Normal"/>
     <w:qFormat/>
+    <w:rsid w:val="00E60531"/>
   </w:style>
   <w:style w:type="paragraph" w:styleId="Heading1">
     <w:name w:val="heading 1"/>
@@ -1443,6 +3105,48 @@
     <w:uiPriority w:val="37"/>
     <w:unhideWhenUsed/>
     <w:rsid w:val="00375F8F"/>
+  </w:style>
+  <w:style w:type="character" w:styleId="FollowedHyperlink">
+    <w:name w:val="FollowedHyperlink"/>
+    <w:basedOn w:val="DefaultParagraphFont"/>
+    <w:uiPriority w:val="99"/>
+    <w:semiHidden/>
+    <w:unhideWhenUsed/>
+    <w:rsid w:val="00566BFC"/>
+    <w:rPr>
+      <w:color w:val="954F72" w:themeColor="followedHyperlink"/>
+      <w:u w:val="single"/>
+    </w:rPr>
+  </w:style>
+  <w:style w:type="paragraph" w:styleId="ListParagraph">
+    <w:name w:val="List Paragraph"/>
+    <w:basedOn w:val="Normal"/>
+    <w:uiPriority w:val="34"/>
+    <w:qFormat/>
+    <w:rsid w:val="00E5470B"/>
+    <w:pPr>
+      <w:ind w:left="720"/>
+      <w:contextualSpacing/>
+    </w:pPr>
+  </w:style>
+  <w:style w:type="paragraph" w:styleId="Caption">
+    <w:name w:val="caption"/>
+    <w:basedOn w:val="Normal"/>
+    <w:next w:val="Normal"/>
+    <w:uiPriority w:val="35"/>
+    <w:unhideWhenUsed/>
+    <w:qFormat/>
+    <w:rsid w:val="009B6B06"/>
+    <w:pPr>
+      <w:spacing w:after="200" w:line="240" w:lineRule="auto"/>
+    </w:pPr>
+    <w:rPr>
+      <w:i/>
+      <w:iCs/>
+      <w:color w:val="44546A" w:themeColor="text2"/>
+      <w:sz w:val="18"/>
+      <w:szCs w:val="18"/>
+    </w:rPr>
   </w:style>
 </w:styles>
 </file>
@@ -1730,7 +3434,7 @@
     <b:Month>2</b:Month>
     <b:Day>19</b:Day>
     <b:URL>http://techcrunch.com/2009/12/14/rockyou-hack-security-myspace-facebook-passwords/</b:URL>
-    <b:RefOrder>2</b:RefOrder>
+    <b:RefOrder>4</b:RefOrder>
   </b:Source>
   <b:Source>
     <b:Tag>RON16</b:Tag>
@@ -1752,13 +3456,56 @@
     <b:Month>2</b:Month>
     <b:Day>19</b:Day>
     <b:URL>http://downloads.skullsecurity.org/passwords/rockyou.txt.bz2 </b:URL>
+    <b:RefOrder>3</b:RefOrder>
+  </b:Source>
+  <b:Source>
+    <b:Tag>mic16</b:Tag>
+    <b:SourceType>InternetSite</b:SourceType>
+    <b:Guid>{85D95972-D94B-4E2A-A258-BAAFEEFDF2A0}</b:Guid>
+    <b:Author>
+      <b:Author>
+        <b:NameList>
+          <b:Person>
+            <b:Last>microsoft</b:Last>
+          </b:Person>
+        </b:NameList>
+      </b:Author>
+    </b:Author>
+    <b:Title>technet</b:Title>
+    <b:InternetSiteTitle>microsoft</b:InternetSiteTitle>
+    <b:Year>2016</b:Year>
+    <b:Month>2</b:Month>
+    <b:Day>15</b:Day>
+    <b:URL>http://technet.microsoft.com/en-us/library/cc179080.aspx</b:URL>
     <b:RefOrder>1</b:RefOrder>
+  </b:Source>
+  <b:Source>
+    <b:Tag>Dav16</b:Tag>
+    <b:SourceType>InternetSite</b:SourceType>
+    <b:Guid>{790537BF-4C99-475F-BFAB-6B2BF9943CE9}</b:Guid>
+    <b:Author>
+      <b:Author>
+        <b:NameList>
+          <b:Person>
+            <b:Last>Leblanc</b:Last>
+            <b:First>David</b:First>
+          </b:Person>
+        </b:NameList>
+      </b:Author>
+    </b:Author>
+    <b:Title>blogs.msdn.com</b:Title>
+    <b:InternetSiteTitle>blogs.msdn.com</b:InternetSiteTitle>
+    <b:Year>2016</b:Year>
+    <b:Month>2</b:Month>
+    <b:Day>15</b:Day>
+    <b:URL>http://blogs.msdn.com/b/david_leblanc/archive/2008/12/05/office-crypto-kdf-details.aspx</b:URL>
+    <b:RefOrder>2</b:RefOrder>
   </b:Source>
 </b:Sources>
 </file>
 
 <file path=customXml/itemProps1.xml><?xml version="1.0" encoding="utf-8"?>
-<ds:datastoreItem xmlns:ds="http://schemas.openxmlformats.org/officeDocument/2006/customXml" ds:itemID="{044D92A8-B804-4374-95EE-ABD0A3D25801}">
+<ds:datastoreItem xmlns:ds="http://schemas.openxmlformats.org/officeDocument/2006/customXml" ds:itemID="{36D1746E-4C75-4C69-B14B-6F89C0FE6C5E}">
   <ds:schemaRefs>
     <ds:schemaRef ds:uri="http://schemas.openxmlformats.org/officeDocument/2006/bibliography"/>
   </ds:schemaRefs>

</xml_diff>